<commit_message>
New modes of ranking: by first people in result list (not best from all finished); ranking for rogain
</commit_message>
<xml_diff>
--- a/templates/reports/results_official_word.docx
+++ b/templates/reports/results_official_word.docx
@@ -4517,6 +4517,17 @@
           <w:sz w:val="18"/>
           <w:szCs w:val="18"/>
           <w:u w:val="single"/>
+          <w:lang w:val="en-US"/>
+        </w:rPr>
+        <w:t xml:space="preserve">    </w:t>
+      </w:r>
+      <w:r>
+        <w:rPr>
+          <w:b/>
+          <w:bCs/>
+          <w:sz w:val="18"/>
+          <w:szCs w:val="18"/>
+          <w:u w:val="single"/>
         </w:rPr>
         <w:t xml:space="preserve"> </w:t>
       </w:r>
@@ -4744,7 +4755,19 @@
           <w:szCs w:val="18"/>
           <w:lang w:val="en-US"/>
         </w:rPr>
-        <w:t xml:space="preserve">%}{% for person in </w:t>
+        <w:t>%}{% fo</w:t>
+      </w:r>
+      <w:bookmarkStart w:id="0" w:name="_GoBack"/>
+      <w:bookmarkEnd w:id="0"/>
+      <w:r>
+        <w:rPr>
+          <w:rFonts w:ascii="Arial" w:hAnsi="Arial" w:cs="Arial"/>
+          <w:color w:val="7030A0"/>
+          <w:sz w:val="18"/>
+          <w:szCs w:val="18"/>
+          <w:lang w:val="en-US"/>
+        </w:rPr>
+        <w:t xml:space="preserve">r person in </w:t>
       </w:r>
       <w:proofErr w:type="spellStart"/>
       <w:r>
@@ -5584,7 +5607,7 @@
           <w:szCs w:val="18"/>
           <w:lang w:val="en-US"/>
         </w:rPr>
-        <w:t>3</w:t>
+        <w:t>7</w:t>
       </w:r>
       <w:r>
         <w:rPr>
@@ -5918,7 +5941,6 @@
           <w:lang w:val="en-US"/>
         </w:rPr>
       </w:pPr>
-      <w:bookmarkStart w:id="0" w:name="_GoBack"/>
       <w:r>
         <w:rPr>
           <w:rFonts w:ascii="Arial" w:hAnsi="Arial" w:cs="Arial"/>
@@ -5930,7 +5952,6 @@
         <w:br w:type="page"/>
       </w:r>
     </w:p>
-    <w:bookmarkEnd w:id="0"/>
     <w:p>
       <w:pPr>
         <w:pStyle w:val="HTML"/>
@@ -6659,9 +6680,9 @@
           <w:szCs w:val="18"/>
           <w:lang w:val="en-US" w:eastAsia="ru-RU"/>
         </w:rPr>
-        <w:t xml:space="preserve"> – {{ </w:t>
-      </w:r>
-      <w:proofErr w:type="spellStart"/>
+        <w:t xml:space="preserve"> – </w:t>
+      </w:r>
+      <w:proofErr w:type="gramStart"/>
       <w:r>
         <w:rPr>
           <w:rFonts w:ascii="Courier New" w:eastAsia="Times New Roman" w:hAnsi="Courier New" w:cs="Courier New"/>
@@ -6669,19 +6690,489 @@
           <w:szCs w:val="18"/>
           <w:lang w:val="en-US" w:eastAsia="ru-RU"/>
         </w:rPr>
+        <w:t xml:space="preserve">{{ </w:t>
+      </w:r>
+      <w:proofErr w:type="spellStart"/>
+      <w:r>
+        <w:rPr>
+          <w:rFonts w:ascii="Courier New" w:eastAsia="Times New Roman" w:hAnsi="Courier New" w:cs="Courier New"/>
+          <w:sz w:val="18"/>
+          <w:szCs w:val="18"/>
+          <w:lang w:val="en-US" w:eastAsia="ru-RU"/>
+        </w:rPr>
+        <w:t>group</w:t>
+      </w:r>
+      <w:proofErr w:type="gramEnd"/>
+      <w:r>
+        <w:rPr>
+          <w:rFonts w:ascii="Courier New" w:eastAsia="Times New Roman" w:hAnsi="Courier New" w:cs="Courier New"/>
+          <w:sz w:val="18"/>
+          <w:szCs w:val="18"/>
+          <w:lang w:val="en-US" w:eastAsia="ru-RU"/>
+        </w:rPr>
+        <w:t>.ranking.rank_scores</w:t>
+      </w:r>
+      <w:proofErr w:type="spellEnd"/>
+      <w:r>
+        <w:rPr>
+          <w:rFonts w:ascii="Courier New" w:eastAsia="Times New Roman" w:hAnsi="Courier New" w:cs="Courier New"/>
+          <w:sz w:val="18"/>
+          <w:szCs w:val="18"/>
+          <w:lang w:val="en-US" w:eastAsia="ru-RU"/>
+        </w:rPr>
+        <w:t xml:space="preserve"> }} </w:t>
+      </w:r>
+      <w:proofErr w:type="spellStart"/>
+      <w:r>
+        <w:rPr>
+          <w:rFonts w:ascii="Courier New" w:eastAsia="Times New Roman" w:hAnsi="Courier New" w:cs="Courier New"/>
+          <w:sz w:val="18"/>
+          <w:szCs w:val="18"/>
+          <w:lang w:val="en-US" w:eastAsia="ru-RU"/>
+        </w:rPr>
+        <w:t>баллов</w:t>
+      </w:r>
+      <w:proofErr w:type="spellEnd"/>
+      <w:r>
+        <w:rPr>
+          <w:rFonts w:ascii="Arial" w:hAnsi="Arial" w:cs="Arial"/>
+          <w:color w:val="7030A0"/>
+          <w:sz w:val="18"/>
+          <w:szCs w:val="18"/>
+          <w:lang w:val="en-US"/>
+        </w:rPr>
+        <w:t xml:space="preserve">{% if </w:t>
+      </w:r>
+      <w:proofErr w:type="spellStart"/>
+      <w:r>
+        <w:rPr>
+          <w:rFonts w:ascii="Arial" w:hAnsi="Arial" w:cs="Arial"/>
+          <w:color w:val="7030A0"/>
+          <w:sz w:val="18"/>
+          <w:szCs w:val="18"/>
+          <w:lang w:val="en-US"/>
+        </w:rPr>
+        <w:t>group.ranking.is_active</w:t>
+      </w:r>
+      <w:proofErr w:type="spellEnd"/>
+      <w:r>
+        <w:rPr>
+          <w:rFonts w:ascii="Arial" w:hAnsi="Arial" w:cs="Arial"/>
+          <w:color w:val="7030A0"/>
+          <w:sz w:val="18"/>
+          <w:szCs w:val="18"/>
+          <w:lang w:val="en-US"/>
+        </w:rPr>
+        <w:t xml:space="preserve"> and </w:t>
+      </w:r>
+      <w:proofErr w:type="spellStart"/>
+      <w:r>
+        <w:rPr>
+          <w:rFonts w:ascii="Arial" w:hAnsi="Arial" w:cs="Arial"/>
+          <w:color w:val="7030A0"/>
+          <w:sz w:val="18"/>
+          <w:szCs w:val="18"/>
+          <w:lang w:val="en-US"/>
+        </w:rPr>
         <w:t>group.ranking.rank_scores</w:t>
       </w:r>
       <w:proofErr w:type="spellEnd"/>
       <w:r>
         <w:rPr>
+          <w:rFonts w:ascii="Arial" w:hAnsi="Arial" w:cs="Arial"/>
+          <w:color w:val="7030A0"/>
+          <w:sz w:val="18"/>
+          <w:szCs w:val="18"/>
+          <w:lang w:val="en-US"/>
+        </w:rPr>
+        <w:t xml:space="preserve"> &gt; 0 %}</w:t>
+      </w:r>
+      <w:r>
+        <w:rPr>
+          <w:rFonts w:ascii="Arial" w:hAnsi="Arial" w:cs="Arial"/>
+          <w:color w:val="7030A0"/>
+          <w:sz w:val="18"/>
+          <w:szCs w:val="18"/>
+        </w:rPr>
+        <w:t xml:space="preserve">{% </w:t>
+      </w:r>
+      <w:r>
+        <w:rPr>
+          <w:rFonts w:ascii="Arial" w:hAnsi="Arial" w:cs="Arial"/>
+          <w:color w:val="7030A0"/>
+          <w:sz w:val="18"/>
+          <w:szCs w:val="18"/>
+          <w:lang w:val="en-US"/>
+        </w:rPr>
+        <w:t>set</w:t>
+      </w:r>
+      <w:r>
+        <w:rPr>
+          <w:rFonts w:ascii="Arial" w:hAnsi="Arial" w:cs="Arial"/>
+          <w:color w:val="7030A0"/>
+          <w:sz w:val="18"/>
+          <w:szCs w:val="18"/>
+        </w:rPr>
+        <w:t xml:space="preserve"> </w:t>
+      </w:r>
+      <w:proofErr w:type="spellStart"/>
+      <w:r>
+        <w:rPr>
+          <w:rFonts w:ascii="Arial" w:hAnsi="Arial" w:cs="Arial"/>
+          <w:color w:val="7030A0"/>
+          <w:sz w:val="18"/>
+          <w:szCs w:val="18"/>
+          <w:lang w:val="en-US"/>
+        </w:rPr>
+        <w:t>rnk</w:t>
+      </w:r>
+      <w:proofErr w:type="spellEnd"/>
+      <w:r>
+        <w:rPr>
+          <w:rFonts w:ascii="Arial" w:hAnsi="Arial" w:cs="Arial"/>
+          <w:color w:val="7030A0"/>
+          <w:sz w:val="18"/>
+          <w:szCs w:val="18"/>
+        </w:rPr>
+        <w:t xml:space="preserve"> = {</w:t>
+      </w:r>
+      <w:r>
+        <w:rPr>
+          <w:rFonts w:ascii="Arial" w:hAnsi="Arial" w:cs="Arial"/>
+          <w:color w:val="7030A0"/>
+          <w:sz w:val="18"/>
+          <w:szCs w:val="18"/>
+        </w:rPr>
+        <w:t>'</w:t>
+      </w:r>
+      <w:r>
+        <w:rPr>
+          <w:rFonts w:ascii="Arial" w:hAnsi="Arial" w:cs="Arial"/>
+          <w:color w:val="7030A0"/>
+          <w:sz w:val="18"/>
+          <w:szCs w:val="18"/>
+          <w:lang w:val="en-US"/>
+        </w:rPr>
+        <w:t>max</w:t>
+      </w:r>
+      <w:r>
+        <w:rPr>
+          <w:rFonts w:ascii="Arial" w:hAnsi="Arial" w:cs="Arial"/>
+          <w:color w:val="7030A0"/>
+          <w:sz w:val="18"/>
+          <w:szCs w:val="18"/>
+        </w:rPr>
+        <w:t>_</w:t>
+      </w:r>
+      <w:r>
+        <w:rPr>
+          <w:rFonts w:ascii="Arial" w:hAnsi="Arial" w:cs="Arial"/>
+          <w:color w:val="7030A0"/>
+          <w:sz w:val="18"/>
+          <w:szCs w:val="18"/>
+          <w:lang w:val="en-US"/>
+        </w:rPr>
+        <w:t>place</w:t>
+      </w:r>
+      <w:r>
+        <w:rPr>
+          <w:rFonts w:ascii="Arial" w:hAnsi="Arial" w:cs="Arial"/>
+          <w:color w:val="7030A0"/>
+          <w:sz w:val="18"/>
+          <w:szCs w:val="18"/>
+        </w:rPr>
+        <w:t>':</w:t>
+      </w:r>
+      <w:r>
+        <w:rPr>
+          <w:rFonts w:ascii="Arial" w:hAnsi="Arial" w:cs="Arial"/>
+          <w:color w:val="7030A0"/>
+          <w:sz w:val="18"/>
+          <w:szCs w:val="18"/>
+          <w:lang w:val="en-US"/>
+        </w:rPr>
+        <w:t>1</w:t>
+      </w:r>
+      <w:r>
+        <w:rPr>
+          <w:rFonts w:ascii="Arial" w:hAnsi="Arial" w:cs="Arial"/>
+          <w:color w:val="7030A0"/>
+          <w:sz w:val="18"/>
+          <w:szCs w:val="18"/>
+        </w:rPr>
+        <w:t>} %}</w:t>
+      </w:r>
+      <w:r>
+        <w:rPr>
+          <w:rFonts w:ascii="Arial" w:hAnsi="Arial" w:cs="Arial"/>
+          <w:color w:val="7030A0"/>
+          <w:sz w:val="18"/>
+          <w:szCs w:val="18"/>
+          <w:lang w:val="en-US"/>
+        </w:rPr>
+        <w:t xml:space="preserve">{% for </w:t>
+      </w:r>
+      <w:proofErr w:type="spellStart"/>
+      <w:r>
+        <w:rPr>
+          <w:rFonts w:ascii="Arial" w:hAnsi="Arial" w:cs="Arial"/>
+          <w:color w:val="7030A0"/>
+          <w:sz w:val="18"/>
+          <w:szCs w:val="18"/>
+          <w:lang w:val="en-US"/>
+        </w:rPr>
+        <w:t>cur_</w:t>
+      </w:r>
+      <w:r>
+        <w:rPr>
+          <w:rFonts w:ascii="Arial" w:hAnsi="Arial" w:cs="Arial"/>
+          <w:color w:val="7030A0"/>
+          <w:sz w:val="18"/>
+          <w:szCs w:val="18"/>
+          <w:lang w:val="en-US"/>
+        </w:rPr>
+        <w:t>rank</w:t>
+      </w:r>
+      <w:proofErr w:type="spellEnd"/>
+      <w:r>
+        <w:rPr>
+          <w:rFonts w:ascii="Arial" w:hAnsi="Arial" w:cs="Arial"/>
+          <w:color w:val="7030A0"/>
+          <w:sz w:val="18"/>
+          <w:szCs w:val="18"/>
+          <w:lang w:val="en-US"/>
+        </w:rPr>
+        <w:t xml:space="preserve"> in </w:t>
+      </w:r>
+      <w:proofErr w:type="spellStart"/>
+      <w:r>
+        <w:rPr>
+          <w:rFonts w:ascii="Arial" w:hAnsi="Arial" w:cs="Arial"/>
+          <w:color w:val="7030A0"/>
+          <w:sz w:val="18"/>
+          <w:szCs w:val="18"/>
+          <w:lang w:val="en-US"/>
+        </w:rPr>
+        <w:t>group.ranking.rank</w:t>
+      </w:r>
+      <w:proofErr w:type="spellEnd"/>
+      <w:r>
+        <w:rPr>
+          <w:rFonts w:ascii="Arial" w:hAnsi="Arial" w:cs="Arial"/>
+          <w:color w:val="7030A0"/>
+          <w:sz w:val="18"/>
+          <w:szCs w:val="18"/>
+          <w:lang w:val="en-US"/>
+        </w:rPr>
+        <w:t xml:space="preserve"> %}</w:t>
+      </w:r>
+      <w:r>
+        <w:rPr>
+          <w:rFonts w:ascii="Arial" w:hAnsi="Arial" w:cs="Arial"/>
+          <w:color w:val="7030A0"/>
+          <w:sz w:val="18"/>
+          <w:szCs w:val="18"/>
+          <w:lang w:val="en-US"/>
+        </w:rPr>
+        <w:t xml:space="preserve">{% if </w:t>
+      </w:r>
+      <w:proofErr w:type="spellStart"/>
+      <w:r>
+        <w:rPr>
+          <w:rFonts w:ascii="Arial" w:hAnsi="Arial" w:cs="Arial"/>
+          <w:color w:val="7030A0"/>
+          <w:sz w:val="18"/>
+          <w:szCs w:val="18"/>
+          <w:lang w:val="en-US"/>
+        </w:rPr>
+        <w:t>cur_rank.is_active</w:t>
+      </w:r>
+      <w:proofErr w:type="spellEnd"/>
+      <w:r>
+        <w:rPr>
+          <w:rFonts w:ascii="Arial" w:hAnsi="Arial" w:cs="Arial"/>
+          <w:color w:val="7030A0"/>
+          <w:sz w:val="18"/>
+          <w:szCs w:val="18"/>
+          <w:lang w:val="en-US"/>
+        </w:rPr>
+        <w:t xml:space="preserve"> %}</w:t>
+      </w:r>
+      <w:r>
+        <w:rPr>
+          <w:rFonts w:ascii="Arial" w:hAnsi="Arial" w:cs="Arial"/>
+          <w:color w:val="7030A0"/>
+          <w:sz w:val="18"/>
+          <w:szCs w:val="18"/>
+          <w:lang w:val="en-US"/>
+        </w:rPr>
+        <w:t xml:space="preserve">{% if </w:t>
+      </w:r>
+      <w:proofErr w:type="spellStart"/>
+      <w:r>
+        <w:rPr>
+          <w:rFonts w:ascii="Arial" w:hAnsi="Arial" w:cs="Arial"/>
+          <w:color w:val="7030A0"/>
+          <w:sz w:val="18"/>
+          <w:szCs w:val="18"/>
+          <w:lang w:val="en-US"/>
+        </w:rPr>
+        <w:t>cur_rank.</w:t>
+      </w:r>
+      <w:r>
+        <w:rPr>
+          <w:rFonts w:ascii="Arial" w:hAnsi="Arial" w:cs="Arial"/>
+          <w:color w:val="7030A0"/>
+          <w:sz w:val="18"/>
+          <w:szCs w:val="18"/>
+          <w:lang w:val="en-US"/>
+        </w:rPr>
+        <w:t>min_scores</w:t>
+      </w:r>
+      <w:proofErr w:type="spellEnd"/>
+      <w:r>
+        <w:rPr>
+          <w:rFonts w:ascii="Arial" w:hAnsi="Arial" w:cs="Arial"/>
+          <w:color w:val="7030A0"/>
+          <w:sz w:val="18"/>
+          <w:szCs w:val="18"/>
+          <w:lang w:val="en-US"/>
+        </w:rPr>
+        <w:t xml:space="preserve"> and </w:t>
+      </w:r>
+      <w:proofErr w:type="spellStart"/>
+      <w:r>
+        <w:rPr>
+          <w:rFonts w:ascii="Arial" w:hAnsi="Arial" w:cs="Arial"/>
+          <w:color w:val="7030A0"/>
+          <w:sz w:val="18"/>
+          <w:szCs w:val="18"/>
+          <w:lang w:val="en-US"/>
+        </w:rPr>
+        <w:t>cur</w:t>
+      </w:r>
+      <w:r>
+        <w:rPr>
+          <w:rFonts w:ascii="Arial" w:hAnsi="Arial" w:cs="Arial"/>
+          <w:color w:val="7030A0"/>
+          <w:sz w:val="18"/>
+          <w:szCs w:val="18"/>
+          <w:lang w:val="en-US"/>
+        </w:rPr>
+        <w:t>_</w:t>
+      </w:r>
+      <w:r>
+        <w:rPr>
+          <w:rFonts w:ascii="Arial" w:hAnsi="Arial" w:cs="Arial"/>
+          <w:color w:val="7030A0"/>
+          <w:sz w:val="18"/>
+          <w:szCs w:val="18"/>
+          <w:lang w:val="en-US"/>
+        </w:rPr>
+        <w:t>rank.</w:t>
+      </w:r>
+      <w:r>
+        <w:rPr>
+          <w:rFonts w:ascii="Arial" w:hAnsi="Arial" w:cs="Arial"/>
+          <w:color w:val="7030A0"/>
+          <w:sz w:val="18"/>
+          <w:szCs w:val="18"/>
+          <w:lang w:val="en-US"/>
+        </w:rPr>
+        <w:t>min_scores</w:t>
+      </w:r>
+      <w:proofErr w:type="spellEnd"/>
+      <w:r>
+        <w:rPr>
+          <w:rFonts w:ascii="Arial" w:hAnsi="Arial" w:cs="Arial"/>
+          <w:color w:val="7030A0"/>
+          <w:sz w:val="18"/>
+          <w:szCs w:val="18"/>
+          <w:lang w:val="en-US"/>
+        </w:rPr>
+        <w:t xml:space="preserve"> | </w:t>
+      </w:r>
+      <w:proofErr w:type="spellStart"/>
+      <w:r>
+        <w:rPr>
+          <w:rFonts w:ascii="Arial" w:hAnsi="Arial" w:cs="Arial"/>
+          <w:color w:val="7030A0"/>
+          <w:sz w:val="18"/>
+          <w:szCs w:val="18"/>
+          <w:lang w:val="en-US"/>
+        </w:rPr>
+        <w:t>int</w:t>
+      </w:r>
+      <w:proofErr w:type="spellEnd"/>
+      <w:r>
+        <w:rPr>
+          <w:rFonts w:ascii="Arial" w:hAnsi="Arial" w:cs="Arial"/>
+          <w:color w:val="7030A0"/>
+          <w:sz w:val="18"/>
+          <w:szCs w:val="18"/>
+          <w:lang w:val="en-US"/>
+        </w:rPr>
+        <w:t xml:space="preserve"> </w:t>
+      </w:r>
+      <w:r>
+        <w:rPr>
+          <w:rFonts w:ascii="Arial" w:hAnsi="Arial" w:cs="Arial"/>
+          <w:color w:val="7030A0"/>
+          <w:sz w:val="18"/>
+          <w:szCs w:val="18"/>
+          <w:lang w:val="en-US"/>
+        </w:rPr>
+        <w:t>&gt; 0</w:t>
+      </w:r>
+      <w:r>
+        <w:rPr>
+          <w:rFonts w:ascii="Arial" w:hAnsi="Arial" w:cs="Arial"/>
+          <w:color w:val="7030A0"/>
+          <w:sz w:val="18"/>
+          <w:szCs w:val="18"/>
+          <w:lang w:val="en-US"/>
+        </w:rPr>
+        <w:t xml:space="preserve"> </w:t>
+      </w:r>
+      <w:r>
+        <w:rPr>
+          <w:rFonts w:ascii="Arial" w:hAnsi="Arial" w:cs="Arial"/>
+          <w:color w:val="7030A0"/>
+          <w:sz w:val="18"/>
+          <w:szCs w:val="18"/>
+          <w:lang w:val="en-US"/>
+        </w:rPr>
+        <w:t xml:space="preserve"> </w:t>
+      </w:r>
+      <w:r>
+        <w:rPr>
+          <w:rFonts w:ascii="Arial" w:hAnsi="Arial" w:cs="Arial"/>
+          <w:color w:val="7030A0"/>
+          <w:sz w:val="18"/>
+          <w:szCs w:val="18"/>
+          <w:lang w:val="en-US"/>
+        </w:rPr>
+        <w:t xml:space="preserve"> </w:t>
+      </w:r>
+      <w:r>
+        <w:rPr>
+          <w:rFonts w:ascii="Arial" w:hAnsi="Arial" w:cs="Arial"/>
+          <w:color w:val="7030A0"/>
+          <w:sz w:val="18"/>
+          <w:szCs w:val="18"/>
+          <w:lang w:val="en-US"/>
+        </w:rPr>
+        <w:t>%}</w:t>
+      </w:r>
+      <w:r>
+        <w:rPr>
           <w:rFonts w:ascii="Courier New" w:eastAsia="Times New Roman" w:hAnsi="Courier New" w:cs="Courier New"/>
           <w:sz w:val="18"/>
           <w:szCs w:val="18"/>
           <w:lang w:val="en-US" w:eastAsia="ru-RU"/>
         </w:rPr>
-        <w:t xml:space="preserve"> }} </w:t>
-      </w:r>
-      <w:proofErr w:type="spellStart"/>
+        <w:t>; {</w:t>
+      </w:r>
       <w:r>
         <w:rPr>
           <w:rFonts w:ascii="Courier New" w:eastAsia="Times New Roman" w:hAnsi="Courier New" w:cs="Courier New"/>
@@ -6689,283 +7180,184 @@
           <w:szCs w:val="18"/>
           <w:lang w:val="en-US" w:eastAsia="ru-RU"/>
         </w:rPr>
-        <w:t>баллов</w:t>
-      </w:r>
-      <w:proofErr w:type="spellEnd"/>
-      <w:r>
-        <w:rPr>
-          <w:rFonts w:ascii="Arial" w:hAnsi="Arial" w:cs="Arial"/>
-          <w:color w:val="7030A0"/>
-          <w:sz w:val="18"/>
-          <w:szCs w:val="18"/>
-          <w:lang w:val="en-US"/>
-        </w:rPr>
-        <w:t xml:space="preserve">{% if </w:t>
-      </w:r>
-      <w:proofErr w:type="spellStart"/>
-      <w:r>
-        <w:rPr>
-          <w:rFonts w:ascii="Arial" w:hAnsi="Arial" w:cs="Arial"/>
-          <w:color w:val="7030A0"/>
-          <w:sz w:val="18"/>
-          <w:szCs w:val="18"/>
-          <w:lang w:val="en-US"/>
-        </w:rPr>
-        <w:t>group.ranking.is_active</w:t>
-      </w:r>
-      <w:proofErr w:type="spellEnd"/>
-      <w:r>
-        <w:rPr>
-          <w:rFonts w:ascii="Arial" w:hAnsi="Arial" w:cs="Arial"/>
-          <w:color w:val="7030A0"/>
-          <w:sz w:val="18"/>
-          <w:szCs w:val="18"/>
-          <w:lang w:val="en-US"/>
-        </w:rPr>
-        <w:t xml:space="preserve"> and </w:t>
-      </w:r>
-      <w:proofErr w:type="spellStart"/>
-      <w:r>
-        <w:rPr>
-          <w:rFonts w:ascii="Arial" w:hAnsi="Arial" w:cs="Arial"/>
-          <w:color w:val="7030A0"/>
-          <w:sz w:val="18"/>
-          <w:szCs w:val="18"/>
-          <w:lang w:val="en-US"/>
-        </w:rPr>
-        <w:t>group.ranking.rank_scores</w:t>
-      </w:r>
-      <w:proofErr w:type="spellEnd"/>
-      <w:r>
-        <w:rPr>
-          <w:rFonts w:ascii="Arial" w:hAnsi="Arial" w:cs="Arial"/>
-          <w:color w:val="7030A0"/>
-          <w:sz w:val="18"/>
-          <w:szCs w:val="18"/>
-          <w:lang w:val="en-US"/>
-        </w:rPr>
-        <w:t xml:space="preserve"> &gt; 0 %}</w:t>
-      </w:r>
-      <w:r>
-        <w:rPr>
-          <w:rFonts w:ascii="Arial" w:hAnsi="Arial" w:cs="Arial"/>
-          <w:color w:val="7030A0"/>
-          <w:sz w:val="18"/>
-          <w:szCs w:val="18"/>
+        <w:t>{</w:t>
+      </w:r>
+      <w:proofErr w:type="spellStart"/>
+      <w:r>
+        <w:rPr>
+          <w:rFonts w:ascii="Courier New" w:eastAsia="Times New Roman" w:hAnsi="Courier New" w:cs="Courier New"/>
+          <w:sz w:val="18"/>
+          <w:szCs w:val="18"/>
+          <w:lang w:val="en-US" w:eastAsia="ru-RU"/>
+        </w:rPr>
+        <w:t>qual</w:t>
+      </w:r>
+      <w:proofErr w:type="spellEnd"/>
+      <w:r>
+        <w:rPr>
+          <w:rFonts w:ascii="Courier New" w:eastAsia="Times New Roman" w:hAnsi="Courier New" w:cs="Courier New"/>
+          <w:sz w:val="18"/>
+          <w:szCs w:val="18"/>
+          <w:lang w:val="en-US" w:eastAsia="ru-RU"/>
+        </w:rPr>
+        <w:t>(</w:t>
+      </w:r>
+      <w:proofErr w:type="spellStart"/>
+      <w:r>
+        <w:rPr>
+          <w:rFonts w:ascii="Courier New" w:eastAsia="Times New Roman" w:hAnsi="Courier New" w:cs="Courier New"/>
+          <w:sz w:val="18"/>
+          <w:szCs w:val="18"/>
+          <w:lang w:val="en-US" w:eastAsia="ru-RU"/>
+        </w:rPr>
+        <w:t>cur_rank.qual</w:t>
+      </w:r>
+      <w:proofErr w:type="spellEnd"/>
+      <w:r>
+        <w:rPr>
+          <w:rFonts w:ascii="Courier New" w:eastAsia="Times New Roman" w:hAnsi="Courier New" w:cs="Courier New"/>
+          <w:sz w:val="18"/>
+          <w:szCs w:val="18"/>
+          <w:lang w:val="en-US" w:eastAsia="ru-RU"/>
+        </w:rPr>
+        <w:t>)}} -</w:t>
+      </w:r>
+      <w:r>
+        <w:rPr>
+          <w:rFonts w:ascii="Courier New" w:eastAsia="Times New Roman" w:hAnsi="Courier New" w:cs="Courier New"/>
+          <w:sz w:val="18"/>
+          <w:szCs w:val="18"/>
+          <w:lang w:val="en-US" w:eastAsia="ru-RU"/>
+        </w:rPr>
+        <w:t xml:space="preserve"> </w:t>
+      </w:r>
+      <w:r>
+        <w:rPr>
+          <w:rFonts w:ascii="Courier New" w:eastAsia="Times New Roman" w:hAnsi="Courier New" w:cs="Courier New"/>
+          <w:sz w:val="18"/>
+          <w:szCs w:val="18"/>
+          <w:lang w:val="en-US" w:eastAsia="ru-RU"/>
+        </w:rPr>
+        <w:t>{{</w:t>
+      </w:r>
+      <w:proofErr w:type="spellStart"/>
+      <w:r>
+        <w:rPr>
+          <w:rFonts w:ascii="Courier New" w:eastAsia="Times New Roman" w:hAnsi="Courier New" w:cs="Courier New"/>
+          <w:sz w:val="18"/>
+          <w:szCs w:val="18"/>
+          <w:lang w:val="en-US" w:eastAsia="ru-RU"/>
+        </w:rPr>
+        <w:t>cur_rank.percent</w:t>
+      </w:r>
+      <w:proofErr w:type="spellEnd"/>
+      <w:r>
+        <w:rPr>
+          <w:rFonts w:ascii="Courier New" w:eastAsia="Times New Roman" w:hAnsi="Courier New" w:cs="Courier New"/>
+          <w:sz w:val="18"/>
+          <w:szCs w:val="18"/>
+          <w:lang w:val="en-US" w:eastAsia="ru-RU"/>
+        </w:rPr>
+        <w:t>}}% - {{</w:t>
+      </w:r>
+      <w:proofErr w:type="spellStart"/>
+      <w:r>
+        <w:rPr>
+          <w:rFonts w:ascii="Courier New" w:eastAsia="Times New Roman" w:hAnsi="Courier New" w:cs="Courier New"/>
+          <w:sz w:val="18"/>
+          <w:szCs w:val="18"/>
+          <w:lang w:val="en-US" w:eastAsia="ru-RU"/>
+        </w:rPr>
+        <w:t>cur_rank.</w:t>
+      </w:r>
+      <w:r>
+        <w:rPr>
+          <w:rFonts w:ascii="Courier New" w:eastAsia="Times New Roman" w:hAnsi="Courier New" w:cs="Courier New"/>
+          <w:sz w:val="18"/>
+          <w:szCs w:val="18"/>
+          <w:lang w:val="en-US" w:eastAsia="ru-RU"/>
+        </w:rPr>
+        <w:t>min_scores</w:t>
+      </w:r>
+      <w:proofErr w:type="spellEnd"/>
+      <w:r>
+        <w:rPr>
+          <w:rFonts w:ascii="Courier New" w:eastAsia="Times New Roman" w:hAnsi="Courier New" w:cs="Courier New"/>
+          <w:sz w:val="18"/>
+          <w:szCs w:val="18"/>
+          <w:lang w:val="en-US" w:eastAsia="ru-RU"/>
+        </w:rPr>
+        <w:t>}}</w:t>
+      </w:r>
+      <w:r>
+        <w:rPr>
+          <w:rFonts w:ascii="Courier New" w:eastAsia="Times New Roman" w:hAnsi="Courier New" w:cs="Courier New"/>
+          <w:sz w:val="18"/>
+          <w:szCs w:val="18"/>
+          <w:lang w:eastAsia="ru-RU"/>
+        </w:rPr>
+        <w:t xml:space="preserve"> </w:t>
+      </w:r>
+      <w:proofErr w:type="spellStart"/>
+      <w:r>
+        <w:rPr>
+          <w:rFonts w:ascii="Courier New" w:eastAsia="Times New Roman" w:hAnsi="Courier New" w:cs="Courier New"/>
+          <w:sz w:val="18"/>
+          <w:szCs w:val="18"/>
+          <w:lang w:eastAsia="ru-RU"/>
+        </w:rPr>
+        <w:t>очк</w:t>
+      </w:r>
+      <w:proofErr w:type="spellEnd"/>
+      <w:r>
+        <w:rPr>
+          <w:rFonts w:ascii="Courier New" w:eastAsia="Times New Roman" w:hAnsi="Courier New" w:cs="Courier New"/>
+          <w:sz w:val="18"/>
+          <w:szCs w:val="18"/>
+          <w:lang w:eastAsia="ru-RU"/>
+        </w:rPr>
+        <w:t>.</w:t>
+      </w:r>
+      <w:r>
+        <w:rPr>
+          <w:rFonts w:ascii="Courier New" w:eastAsia="Times New Roman" w:hAnsi="Courier New" w:cs="Courier New"/>
+          <w:sz w:val="18"/>
+          <w:szCs w:val="18"/>
+          <w:lang w:eastAsia="ru-RU"/>
+        </w:rPr>
+        <w:t xml:space="preserve"> </w:t>
+      </w:r>
+      <w:r>
+        <w:rPr>
+          <w:rFonts w:ascii="Arial" w:hAnsi="Arial" w:cs="Arial"/>
+          <w:color w:val="7030A0"/>
+          <w:sz w:val="18"/>
+          <w:szCs w:val="18"/>
+          <w:lang w:val="en-US"/>
         </w:rPr>
         <w:t xml:space="preserve">{% </w:t>
       </w:r>
-      <w:r>
-        <w:rPr>
-          <w:rFonts w:ascii="Arial" w:hAnsi="Arial" w:cs="Arial"/>
-          <w:color w:val="7030A0"/>
-          <w:sz w:val="18"/>
-          <w:szCs w:val="18"/>
-          <w:lang w:val="en-US"/>
-        </w:rPr>
-        <w:t>set</w:t>
-      </w:r>
-      <w:r>
-        <w:rPr>
-          <w:rFonts w:ascii="Arial" w:hAnsi="Arial" w:cs="Arial"/>
-          <w:color w:val="7030A0"/>
-          <w:sz w:val="18"/>
-          <w:szCs w:val="18"/>
-        </w:rPr>
-        <w:t xml:space="preserve"> </w:t>
-      </w:r>
-      <w:proofErr w:type="spellStart"/>
-      <w:r>
-        <w:rPr>
-          <w:rFonts w:ascii="Arial" w:hAnsi="Arial" w:cs="Arial"/>
-          <w:color w:val="7030A0"/>
-          <w:sz w:val="18"/>
-          <w:szCs w:val="18"/>
-          <w:lang w:val="en-US"/>
-        </w:rPr>
-        <w:t>rnk</w:t>
-      </w:r>
-      <w:proofErr w:type="spellEnd"/>
-      <w:r>
-        <w:rPr>
-          <w:rFonts w:ascii="Arial" w:hAnsi="Arial" w:cs="Arial"/>
-          <w:color w:val="7030A0"/>
-          <w:sz w:val="18"/>
-          <w:szCs w:val="18"/>
-        </w:rPr>
-        <w:t xml:space="preserve"> = {</w:t>
-      </w:r>
-      <w:r>
-        <w:rPr>
-          <w:rFonts w:ascii="Arial" w:hAnsi="Arial" w:cs="Arial"/>
-          <w:color w:val="7030A0"/>
-          <w:sz w:val="18"/>
-          <w:szCs w:val="18"/>
-        </w:rPr>
-        <w:t>'</w:t>
-      </w:r>
-      <w:r>
-        <w:rPr>
-          <w:rFonts w:ascii="Arial" w:hAnsi="Arial" w:cs="Arial"/>
-          <w:color w:val="7030A0"/>
-          <w:sz w:val="18"/>
-          <w:szCs w:val="18"/>
-          <w:lang w:val="en-US"/>
-        </w:rPr>
-        <w:t>max</w:t>
-      </w:r>
-      <w:r>
-        <w:rPr>
-          <w:rFonts w:ascii="Arial" w:hAnsi="Arial" w:cs="Arial"/>
-          <w:color w:val="7030A0"/>
-          <w:sz w:val="18"/>
-          <w:szCs w:val="18"/>
-        </w:rPr>
-        <w:t>_</w:t>
-      </w:r>
-      <w:r>
-        <w:rPr>
-          <w:rFonts w:ascii="Arial" w:hAnsi="Arial" w:cs="Arial"/>
-          <w:color w:val="7030A0"/>
-          <w:sz w:val="18"/>
-          <w:szCs w:val="18"/>
-          <w:lang w:val="en-US"/>
-        </w:rPr>
-        <w:t>place</w:t>
-      </w:r>
-      <w:r>
-        <w:rPr>
-          <w:rFonts w:ascii="Arial" w:hAnsi="Arial" w:cs="Arial"/>
-          <w:color w:val="7030A0"/>
-          <w:sz w:val="18"/>
-          <w:szCs w:val="18"/>
-        </w:rPr>
-        <w:t>':</w:t>
-      </w:r>
-      <w:r>
-        <w:rPr>
-          <w:rFonts w:ascii="Arial" w:hAnsi="Arial" w:cs="Arial"/>
-          <w:color w:val="7030A0"/>
-          <w:sz w:val="18"/>
-          <w:szCs w:val="18"/>
-          <w:lang w:val="en-US"/>
-        </w:rPr>
-        <w:t>1</w:t>
-      </w:r>
-      <w:r>
-        <w:rPr>
-          <w:rFonts w:ascii="Arial" w:hAnsi="Arial" w:cs="Arial"/>
-          <w:color w:val="7030A0"/>
-          <w:sz w:val="18"/>
-          <w:szCs w:val="18"/>
-        </w:rPr>
-        <w:t>} %}</w:t>
-      </w:r>
-      <w:r>
-        <w:rPr>
-          <w:rFonts w:ascii="Arial" w:hAnsi="Arial" w:cs="Arial"/>
-          <w:color w:val="7030A0"/>
-          <w:sz w:val="18"/>
-          <w:szCs w:val="18"/>
-          <w:lang w:val="en-US"/>
-        </w:rPr>
-        <w:t xml:space="preserve">{% for </w:t>
-      </w:r>
-      <w:proofErr w:type="spellStart"/>
-      <w:r>
-        <w:rPr>
-          <w:rFonts w:ascii="Arial" w:hAnsi="Arial" w:cs="Arial"/>
-          <w:color w:val="7030A0"/>
-          <w:sz w:val="18"/>
-          <w:szCs w:val="18"/>
-          <w:lang w:val="en-US"/>
-        </w:rPr>
-        <w:t>cur_</w:t>
-      </w:r>
-      <w:r>
-        <w:rPr>
-          <w:rFonts w:ascii="Arial" w:hAnsi="Arial" w:cs="Arial"/>
-          <w:color w:val="7030A0"/>
-          <w:sz w:val="18"/>
-          <w:szCs w:val="18"/>
-          <w:lang w:val="en-US"/>
-        </w:rPr>
-        <w:t>rank</w:t>
-      </w:r>
-      <w:proofErr w:type="spellEnd"/>
-      <w:r>
-        <w:rPr>
-          <w:rFonts w:ascii="Arial" w:hAnsi="Arial" w:cs="Arial"/>
-          <w:color w:val="7030A0"/>
-          <w:sz w:val="18"/>
-          <w:szCs w:val="18"/>
-          <w:lang w:val="en-US"/>
-        </w:rPr>
-        <w:t xml:space="preserve"> in </w:t>
-      </w:r>
-      <w:proofErr w:type="spellStart"/>
-      <w:r>
-        <w:rPr>
-          <w:rFonts w:ascii="Arial" w:hAnsi="Arial" w:cs="Arial"/>
-          <w:color w:val="7030A0"/>
-          <w:sz w:val="18"/>
-          <w:szCs w:val="18"/>
-          <w:lang w:val="en-US"/>
-        </w:rPr>
-        <w:t>group.ranking.rank</w:t>
-      </w:r>
-      <w:proofErr w:type="spellEnd"/>
-      <w:r>
-        <w:rPr>
-          <w:rFonts w:ascii="Arial" w:hAnsi="Arial" w:cs="Arial"/>
-          <w:color w:val="7030A0"/>
-          <w:sz w:val="18"/>
-          <w:szCs w:val="18"/>
-          <w:lang w:val="en-US"/>
-        </w:rPr>
-        <w:t xml:space="preserve"> %}</w:t>
-      </w:r>
-      <w:r>
-        <w:rPr>
-          <w:rFonts w:ascii="Arial" w:hAnsi="Arial" w:cs="Arial"/>
-          <w:color w:val="7030A0"/>
-          <w:sz w:val="18"/>
-          <w:szCs w:val="18"/>
-          <w:lang w:val="en-US"/>
-        </w:rPr>
-        <w:t xml:space="preserve">{% if </w:t>
-      </w:r>
-      <w:proofErr w:type="spellStart"/>
-      <w:r>
-        <w:rPr>
-          <w:rFonts w:ascii="Arial" w:hAnsi="Arial" w:cs="Arial"/>
-          <w:color w:val="7030A0"/>
-          <w:sz w:val="18"/>
-          <w:szCs w:val="18"/>
-          <w:lang w:val="en-US"/>
-        </w:rPr>
-        <w:t>cur_rank.is_active</w:t>
-      </w:r>
-      <w:proofErr w:type="spellEnd"/>
-      <w:r>
-        <w:rPr>
-          <w:rFonts w:ascii="Arial" w:hAnsi="Arial" w:cs="Arial"/>
-          <w:color w:val="7030A0"/>
-          <w:sz w:val="18"/>
-          <w:szCs w:val="18"/>
-          <w:lang w:val="en-US"/>
-        </w:rPr>
-        <w:t xml:space="preserve"> %}</w:t>
-      </w:r>
-      <w:r>
-        <w:rPr>
-          <w:rFonts w:ascii="Arial" w:hAnsi="Arial" w:cs="Arial"/>
-          <w:color w:val="7030A0"/>
-          <w:sz w:val="18"/>
-          <w:szCs w:val="18"/>
-          <w:lang w:val="en-US"/>
-        </w:rPr>
-        <w:t xml:space="preserve">{% if </w:t>
+      <w:proofErr w:type="spellStart"/>
+      <w:r>
+        <w:rPr>
+          <w:rFonts w:ascii="Arial" w:hAnsi="Arial" w:cs="Arial"/>
+          <w:color w:val="7030A0"/>
+          <w:sz w:val="18"/>
+          <w:szCs w:val="18"/>
+          <w:lang w:val="en-US"/>
+        </w:rPr>
+        <w:t>elif</w:t>
+      </w:r>
+      <w:proofErr w:type="spellEnd"/>
+      <w:r>
+        <w:rPr>
+          <w:rFonts w:ascii="Arial" w:hAnsi="Arial" w:cs="Arial"/>
+          <w:color w:val="7030A0"/>
+          <w:sz w:val="18"/>
+          <w:szCs w:val="18"/>
+          <w:lang w:val="en-US"/>
+        </w:rPr>
+        <w:t xml:space="preserve"> </w:t>
       </w:r>
       <w:proofErr w:type="spellStart"/>
       <w:r>
@@ -8908,7 +9300,7 @@
         <w:noProof/>
         <w:lang w:val="en-US"/>
       </w:rPr>
-      <w:t>15.10.2021 12:50:27</w:t>
+      <w:t>03.11.2021 22:14:14</w:t>
     </w:r>
     <w:r>
       <w:rPr>
@@ -10006,7 +10398,7 @@
 </file>
 
 <file path=customXml/itemProps1.xml><?xml version="1.0" encoding="utf-8"?>
-<ds:datastoreItem xmlns:ds="http://schemas.openxmlformats.org/officeDocument/2006/customXml" ds:itemID="{43467F95-DFEC-44E2-A8CC-1D7CAAA15B80}">
+<ds:datastoreItem xmlns:ds="http://schemas.openxmlformats.org/officeDocument/2006/customXml" ds:itemID="{9101C9FD-0E04-4BFC-9664-E15C53BDFDC6}">
   <ds:schemaRefs>
     <ds:schemaRef ds:uri="http://schemas.openxmlformats.org/officeDocument/2006/bibliography"/>
   </ds:schemaRefs>

</xml_diff>